<commit_message>
CSS q1, http q1, os q1 and q2
</commit_message>
<xml_diff>
--- a/interview-questions.docx
+++ b/interview-questions.docx
@@ -1132,12 +1132,714 @@
     </w:p>
     <w:p>
       <w:pPr>
+        <w:pStyle w:val="2"/>
+        <w:bidi w:val="0"/>
+        <w:rPr>
+          <w:rFonts w:hint="default"/>
+        </w:rPr>
+      </w:pPr>
+      <w:r>
+        <w:rPr>
+          <w:rFonts w:hint="default"/>
+        </w:rPr>
+        <w:t>CSS</w:t>
+      </w:r>
+    </w:p>
+    <w:p>
+      <w:pPr>
+        <w:pStyle w:val="3"/>
+        <w:bidi w:val="0"/>
+        <w:rPr>
+          <w:rFonts w:hint="default"/>
+        </w:rPr>
+      </w:pPr>
+      <w:r>
+        <w:rPr>
+          <w:rFonts w:hint="default"/>
+        </w:rPr>
+        <w:t>谈谈你对盒子模型的理解</w:t>
+      </w:r>
+    </w:p>
+    <w:p>
+      <w:pPr>
+        <w:rPr>
+          <w:rFonts w:hint="default"/>
+        </w:rPr>
+      </w:pPr>
+      <w:r>
+        <w:rPr>
+          <w:rFonts w:hint="default"/>
+        </w:rPr>
+        <w:t>盒子由content（实际内容）、padding（内边距）、border（边框）、margin（外边距）</w:t>
+      </w:r>
+      <w:r>
+        <w:rPr>
+          <w:rFonts w:hint="default"/>
+        </w:rPr>
+        <w:t>四个部分组成</w:t>
+      </w:r>
+      <w:r>
+        <w:rPr>
+          <w:rFonts w:hint="default"/>
+        </w:rPr>
+        <w:t>。</w:t>
+      </w:r>
+    </w:p>
+    <w:p>
+      <w:pPr>
+        <w:rPr>
+          <w:rFonts w:hint="default"/>
+        </w:rPr>
+      </w:pPr>
+      <w:r>
+        <w:rPr>
+          <w:rFonts w:hint="default"/>
+        </w:rPr>
+        <w:drawing>
+          <wp:inline distT="0" distB="0" distL="114300" distR="114300">
+            <wp:extent cx="5270500" cy="2452370"/>
+            <wp:effectExtent l="0" t="0" r="12700" b="11430"/>
+            <wp:docPr id="23" name="Picture 23" descr="box-model"/>
+            <wp:cNvGraphicFramePr>
+              <a:graphicFrameLocks xmlns:a="http://schemas.openxmlformats.org/drawingml/2006/main" noChangeAspect="1"/>
+            </wp:cNvGraphicFramePr>
+            <a:graphic xmlns:a="http://schemas.openxmlformats.org/drawingml/2006/main">
+              <a:graphicData uri="http://schemas.openxmlformats.org/drawingml/2006/picture">
+                <pic:pic xmlns:pic="http://schemas.openxmlformats.org/drawingml/2006/picture">
+                  <pic:nvPicPr>
+                    <pic:cNvPr id="23" name="Picture 23" descr="box-model"/>
+                    <pic:cNvPicPr>
+                      <a:picLocks noChangeAspect="1"/>
+                    </pic:cNvPicPr>
+                  </pic:nvPicPr>
+                  <pic:blipFill>
+                    <a:blip r:embed="rId19"/>
+                    <a:stretch>
+                      <a:fillRect/>
+                    </a:stretch>
+                  </pic:blipFill>
+                  <pic:spPr>
+                    <a:xfrm>
+                      <a:off x="0" y="0"/>
+                      <a:ext cx="5270500" cy="2452370"/>
+                    </a:xfrm>
+                    <a:prstGeom prst="rect">
+                      <a:avLst/>
+                    </a:prstGeom>
+                  </pic:spPr>
+                </pic:pic>
+              </a:graphicData>
+            </a:graphic>
+          </wp:inline>
+        </w:drawing>
+      </w:r>
+    </w:p>
+    <w:p>
+      <w:pPr>
+        <w:rPr>
+          <w:rFonts w:hint="default"/>
+        </w:rPr>
+      </w:pPr>
+      <w:r>
+        <w:rPr>
+          <w:rFonts w:hint="default"/>
+        </w:rPr>
+        <w:t>盒子总宽度 = width + padding + border + margin</w:t>
+      </w:r>
+    </w:p>
+    <w:p>
+      <w:pPr>
+        <w:rPr>
+          <w:rFonts w:hint="default"/>
+        </w:rPr>
+      </w:pPr>
+      <w:r>
+        <w:rPr>
+          <w:rFonts w:hint="default"/>
+        </w:rPr>
+        <w:t>盒子总</w:t>
+      </w:r>
+      <w:r>
+        <w:rPr>
+          <w:rFonts w:hint="default"/>
+        </w:rPr>
+        <w:t>高度</w:t>
+      </w:r>
+      <w:r>
+        <w:rPr>
+          <w:rFonts w:hint="default"/>
+        </w:rPr>
+        <w:t xml:space="preserve"> = </w:t>
+      </w:r>
+      <w:r>
+        <w:rPr>
+          <w:rFonts w:hint="default"/>
+        </w:rPr>
+        <w:t>height</w:t>
+      </w:r>
+      <w:r>
+        <w:rPr>
+          <w:rFonts w:hint="default"/>
+        </w:rPr>
+        <w:t xml:space="preserve"> + padding + border + margin</w:t>
+      </w:r>
+    </w:p>
+    <w:p>
+      <w:pPr>
+        <w:pStyle w:val="4"/>
+        <w:bidi w:val="0"/>
+        <w:rPr>
+          <w:rFonts w:hint="default"/>
+        </w:rPr>
+      </w:pPr>
+      <w:r>
+        <w:rPr>
+          <w:rFonts w:hint="default"/>
+        </w:rPr>
+        <w:t>Box-sizing</w:t>
+      </w:r>
+    </w:p>
+    <w:p>
+      <w:pPr>
+        <w:rPr>
+          <w:rFonts w:hint="default"/>
+        </w:rPr>
+      </w:pPr>
+      <w:r>
+        <w:rPr>
+          <w:rFonts w:hint="default"/>
+        </w:rPr>
+        <w:t>CSS中的box-sizing属性定义了引擎应该如何计算一个元素的总宽度和总高度。</w:t>
+      </w:r>
+    </w:p>
+    <w:p>
+      <w:pPr>
+        <w:rPr>
+          <w:rFonts w:hint="default"/>
+        </w:rPr>
+      </w:pPr>
+      <w:r>
+        <w:rPr>
+          <w:rFonts w:hint="default"/>
+        </w:rPr>
+        <w:t>content-box（默认值）: 元素的width/height不包含padding，border。</w:t>
+      </w:r>
+    </w:p>
+    <w:p>
+      <w:pPr>
+        <w:rPr>
+          <w:rFonts w:hint="default"/>
+        </w:rPr>
+      </w:pPr>
+      <w:r>
+        <w:rPr>
+          <w:rFonts w:hint="default"/>
+        </w:rPr>
+        <w:t>border-box：元素的 width/height 包含 padding，border。</w:t>
+      </w:r>
+    </w:p>
+    <w:p>
+      <w:pPr>
+        <w:rPr>
+          <w:rFonts w:hint="default"/>
+        </w:rPr>
+      </w:pPr>
+      <w:r>
+        <w:rPr>
+          <w:rFonts w:hint="default"/>
+        </w:rPr>
+        <w:t>inherit：指定 box-sizing 属性的值，应该从父元素继承。</w:t>
+      </w:r>
+    </w:p>
+    <w:p>
+      <w:pPr>
+        <w:rPr>
+          <w:rFonts w:hint="default"/>
+        </w:rPr>
+      </w:pPr>
+      <w:r>
+        <w:rPr>
+          <w:rFonts w:hint="default"/>
+        </w:rPr>
+        <w:drawing>
+          <wp:inline distT="0" distB="0" distL="114300" distR="114300">
+            <wp:extent cx="5262880" cy="2667635"/>
+            <wp:effectExtent l="0" t="0" r="20320" b="24765"/>
+            <wp:docPr id="24" name="Picture 24" descr="box-model1"/>
+            <wp:cNvGraphicFramePr>
+              <a:graphicFrameLocks xmlns:a="http://schemas.openxmlformats.org/drawingml/2006/main" noChangeAspect="1"/>
+            </wp:cNvGraphicFramePr>
+            <a:graphic xmlns:a="http://schemas.openxmlformats.org/drawingml/2006/main">
+              <a:graphicData uri="http://schemas.openxmlformats.org/drawingml/2006/picture">
+                <pic:pic xmlns:pic="http://schemas.openxmlformats.org/drawingml/2006/picture">
+                  <pic:nvPicPr>
+                    <pic:cNvPr id="24" name="Picture 24" descr="box-model1"/>
+                    <pic:cNvPicPr>
+                      <a:picLocks noChangeAspect="1"/>
+                    </pic:cNvPicPr>
+                  </pic:nvPicPr>
+                  <pic:blipFill>
+                    <a:blip r:embed="rId20"/>
+                    <a:stretch>
+                      <a:fillRect/>
+                    </a:stretch>
+                  </pic:blipFill>
+                  <pic:spPr>
+                    <a:xfrm>
+                      <a:off x="0" y="0"/>
+                      <a:ext cx="5262880" cy="2667635"/>
+                    </a:xfrm>
+                    <a:prstGeom prst="rect">
+                      <a:avLst/>
+                    </a:prstGeom>
+                  </pic:spPr>
+                </pic:pic>
+              </a:graphicData>
+            </a:graphic>
+          </wp:inline>
+        </w:drawing>
+      </w:r>
+    </w:p>
+    <w:p>
+      <w:pPr>
+        <w:rPr>
+          <w:rFonts w:hint="default"/>
+        </w:rPr>
+      </w:pPr>
+      <w:r>
+        <w:rPr>
+          <w:rFonts w:hint="default"/>
+        </w:rPr>
+        <w:t>由于box-sizing为border-box，因此盒子所占据的高度为100px，宽度为200px。</w:t>
+      </w:r>
+    </w:p>
+    <w:p>
+      <w:pPr>
+        <w:rPr>
+          <w:rFonts w:hint="default"/>
+        </w:rPr>
+      </w:pPr>
+      <w:r>
+        <w:rPr>
+          <w:rFonts w:hint="default"/>
+        </w:rPr>
+        <w:br w:type="page"/>
+      </w:r>
+    </w:p>
+    <w:p>
+      <w:pPr>
+        <w:pStyle w:val="2"/>
+        <w:bidi w:val="0"/>
+        <w:rPr>
+          <w:rFonts w:hint="default"/>
+        </w:rPr>
+      </w:pPr>
+      <w:r>
+        <w:rPr>
+          <w:rFonts w:hint="default"/>
+        </w:rPr>
+        <w:t>HTTP</w:t>
+      </w:r>
+    </w:p>
+    <w:p>
+      <w:pPr>
+        <w:pStyle w:val="3"/>
+        <w:bidi w:val="0"/>
+        <w:rPr>
+          <w:rFonts w:hint="default"/>
+        </w:rPr>
+      </w:pPr>
+      <w:r>
+        <w:rPr>
+          <w:rFonts w:hint="default"/>
+        </w:rPr>
+        <w:t>什么是HTTP，HTTP和HTTPS的区别</w:t>
+      </w:r>
+    </w:p>
+    <w:p>
+      <w:pPr>
+        <w:rPr>
+          <w:rFonts w:hint="default"/>
+        </w:rPr>
+      </w:pPr>
+      <w:r>
+        <w:rPr>
+          <w:rFonts w:hint="default"/>
+        </w:rPr>
+        <w:t>HTTP指超文本传输协议，是实现网络通信的一种规范。</w:t>
+      </w:r>
+    </w:p>
+    <w:p>
+      <w:pPr>
+        <w:rPr>
+          <w:rFonts w:hint="default"/>
+        </w:rPr>
+      </w:pPr>
+      <w:r>
+        <w:rPr>
+          <w:rFonts w:hint="default"/>
+        </w:rPr>
+        <w:t>HTTP与HTTPS区别如下：</w:t>
+      </w:r>
+    </w:p>
+    <w:p>
+      <w:pPr>
+        <w:numPr>
+          <w:ilvl w:val="0"/>
+          <w:numId w:val="1"/>
+        </w:numPr>
+        <w:rPr>
+          <w:rFonts w:hint="default"/>
+        </w:rPr>
+      </w:pPr>
+      <w:r>
+        <w:rPr>
+          <w:rFonts w:hint="default"/>
+        </w:rPr>
+        <w:t>HTTPS是HTTP协议的安全版本，HTTP协议的数据传输是明文的，不安全的，而HTTPS使用了SSL/TLS协议进行了加密处理，相对更安全。</w:t>
+      </w:r>
+    </w:p>
+    <w:p>
+      <w:pPr>
+        <w:numPr>
+          <w:ilvl w:val="0"/>
+          <w:numId w:val="1"/>
+        </w:numPr>
+        <w:rPr>
+          <w:rFonts w:hint="default"/>
+        </w:rPr>
+      </w:pPr>
+      <w:r>
+        <w:rPr>
+          <w:rFonts w:hint="default"/>
+        </w:rPr>
+        <w:t>HTTP和HTTPS使用连接方式不同，默认端口也不一样，HTTP是80，HTTPS是443。</w:t>
+      </w:r>
+    </w:p>
+    <w:p>
+      <w:pPr>
+        <w:numPr>
+          <w:ilvl w:val="0"/>
+          <w:numId w:val="1"/>
+        </w:numPr>
+        <w:rPr>
+          <w:rFonts w:hint="default"/>
+        </w:rPr>
+      </w:pPr>
+      <w:r>
+        <w:rPr>
+          <w:rFonts w:hint="default"/>
+        </w:rPr>
+        <w:t>HTTP由于需要设计加密以及多次握手，性能方面不如HTTP。</w:t>
+      </w:r>
+    </w:p>
+    <w:p>
+      <w:pPr>
+        <w:rPr>
+          <w:rFonts w:hint="default"/>
+        </w:rPr>
+      </w:pPr>
+      <w:r>
+        <w:rPr>
+          <w:rFonts w:hint="default"/>
+        </w:rPr>
+        <w:br w:type="page"/>
+      </w:r>
+    </w:p>
+    <w:p>
+      <w:pPr>
+        <w:pStyle w:val="2"/>
+        <w:bidi w:val="0"/>
+        <w:rPr>
+          <w:rFonts w:hint="default"/>
+        </w:rPr>
+      </w:pPr>
+      <w:r>
+        <w:rPr>
+          <w:rFonts w:hint="default"/>
+        </w:rPr>
+        <w:t>操作系统</w:t>
+      </w:r>
+    </w:p>
+    <w:p>
+      <w:pPr>
+        <w:pStyle w:val="3"/>
+        <w:bidi w:val="0"/>
+        <w:rPr>
+          <w:rFonts w:hint="default"/>
+        </w:rPr>
+      </w:pPr>
+      <w:r>
+        <w:rPr>
+          <w:rFonts w:hint="default"/>
+        </w:rPr>
+        <w:t>什么是操作系统</w:t>
+      </w:r>
+    </w:p>
+    <w:p>
+      <w:pPr>
+        <w:rPr>
+          <w:rFonts w:hint="default"/>
+        </w:rPr>
+      </w:pPr>
+      <w:r>
+        <w:rPr>
+          <w:rFonts w:hint="default"/>
+        </w:rPr>
+        <w:t>操作系统是运行在计算机上的软件程序，用于管理计算机硬件和软件资源。</w:t>
+      </w:r>
+    </w:p>
+    <w:p>
+      <w:pPr>
+        <w:pStyle w:val="3"/>
+        <w:bidi w:val="0"/>
+        <w:rPr>
+          <w:rFonts w:hint="default"/>
+        </w:rPr>
+      </w:pPr>
+      <w:r>
+        <w:rPr>
+          <w:rFonts w:hint="default"/>
+        </w:rPr>
+        <w:t>什么是进程？什么是线程？两者区别？</w:t>
+      </w:r>
+    </w:p>
+    <w:p>
+      <w:pPr>
+        <w:rPr>
+          <w:rFonts w:hint="default"/>
+        </w:rPr>
+      </w:pPr>
+      <w:r>
+        <w:rPr>
+          <w:rFonts w:hint="default"/>
+        </w:rPr>
+        <w:t>进程是程序的实例，是系统进行</w:t>
+      </w:r>
+      <w:r>
+        <w:rPr>
+          <w:rFonts w:hint="default"/>
+          <w:b/>
+          <w:bCs/>
+        </w:rPr>
+        <w:t>资源分配</w:t>
+      </w:r>
+      <w:r>
+        <w:rPr>
+          <w:rFonts w:hint="default"/>
+        </w:rPr>
+        <w:t>和调度的基本单位。</w:t>
+      </w:r>
+    </w:p>
+    <w:p>
+      <w:pPr>
+        <w:rPr>
+          <w:rFonts w:hint="default"/>
+        </w:rPr>
+      </w:pPr>
+      <w:r>
+        <w:rPr>
+          <w:rFonts w:hint="default"/>
+        </w:rPr>
+        <w:t>进程由程序、数据集合和进程控制块三部分组成：</w:t>
+      </w:r>
+    </w:p>
+    <w:p>
+      <w:pPr>
+        <w:numPr>
+          <w:ilvl w:val="0"/>
+          <w:numId w:val="2"/>
+        </w:numPr>
+        <w:rPr>
+          <w:rFonts w:hint="default"/>
+        </w:rPr>
+      </w:pPr>
+      <w:r>
+        <w:rPr>
+          <w:rFonts w:hint="default"/>
+        </w:rPr>
+        <w:t>程序用于进程要完成的功能，是控制进程执行的指令集</w:t>
+      </w:r>
+    </w:p>
+    <w:p>
+      <w:pPr>
+        <w:numPr>
+          <w:ilvl w:val="0"/>
+          <w:numId w:val="2"/>
+        </w:numPr>
+        <w:rPr>
+          <w:rFonts w:hint="default"/>
+        </w:rPr>
+      </w:pPr>
+      <w:r>
+        <w:rPr>
+          <w:rFonts w:hint="default"/>
+        </w:rPr>
+        <w:t>数据集合是程序在执行时所需要的数据和工作区</w:t>
+      </w:r>
+    </w:p>
+    <w:p>
+      <w:pPr>
+        <w:numPr>
+          <w:ilvl w:val="0"/>
+          <w:numId w:val="2"/>
+        </w:numPr>
+        <w:rPr>
+          <w:rFonts w:hint="default"/>
+        </w:rPr>
+      </w:pPr>
+      <w:r>
+        <w:rPr>
+          <w:rFonts w:hint="default"/>
+        </w:rPr>
+        <w:t>程序控制块包含进程的描述信息和控制信息，是进程存在的唯一标志</w:t>
+      </w:r>
+    </w:p>
+    <w:p>
+      <w:pPr>
+        <w:rPr>
+          <w:rFonts w:hint="default"/>
+        </w:rPr>
+      </w:pPr>
+      <w:r>
+        <w:rPr>
+          <w:rFonts w:hint="default"/>
+        </w:rPr>
+        <w:t>线程是操作系统能够进行</w:t>
+      </w:r>
+      <w:r>
+        <w:rPr>
+          <w:rFonts w:hint="default"/>
+          <w:b/>
+          <w:bCs/>
+        </w:rPr>
+        <w:t>任务</w:t>
+      </w:r>
+      <w:r>
+        <w:rPr>
+          <w:rFonts w:hint="default"/>
+          <w:b/>
+          <w:bCs/>
+        </w:rPr>
+        <w:t>运算调度</w:t>
+      </w:r>
+      <w:r>
+        <w:rPr>
+          <w:rFonts w:hint="default"/>
+        </w:rPr>
+        <w:t>的最小单位，是进程中的一个执行单元。</w:t>
+      </w:r>
+    </w:p>
+    <w:p>
+      <w:pPr>
+        <w:rPr>
+          <w:rFonts w:hint="default"/>
+        </w:rPr>
+      </w:pPr>
+      <w:r>
+        <w:rPr>
+          <w:rFonts w:hint="default"/>
+        </w:rPr>
+        <w:t>进程</w:t>
+      </w:r>
+      <w:r>
+        <w:rPr>
+          <w:rFonts w:hint="default"/>
+        </w:rPr>
+        <w:t>可以只</w:t>
+      </w:r>
+      <w:r>
+        <w:rPr>
+          <w:rFonts w:hint="default"/>
+        </w:rPr>
+        <w:t>有一个线程，</w:t>
+      </w:r>
+      <w:r>
+        <w:rPr>
+          <w:rFonts w:hint="default"/>
+        </w:rPr>
+        <w:t>也</w:t>
+      </w:r>
+      <w:r>
+        <w:rPr>
+          <w:rFonts w:hint="default"/>
+        </w:rPr>
+        <w:t>可以运行多个线程</w:t>
+      </w:r>
+    </w:p>
+    <w:p>
+      <w:pPr>
+        <w:numPr>
+          <w:numId w:val="0"/>
+        </w:numPr>
+        <w:rPr>
+          <w:rFonts w:hint="default"/>
+        </w:rPr>
+      </w:pPr>
+      <w:r>
+        <w:rPr>
+          <w:rFonts w:hint="default"/>
+        </w:rPr>
+        <w:drawing>
+          <wp:inline distT="0" distB="0" distL="114300" distR="114300">
+            <wp:extent cx="5271770" cy="3092450"/>
+            <wp:effectExtent l="0" t="0" r="11430" b="6350"/>
+            <wp:docPr id="25" name="Picture 25" descr="thread"/>
+            <wp:cNvGraphicFramePr>
+              <a:graphicFrameLocks xmlns:a="http://schemas.openxmlformats.org/drawingml/2006/main" noChangeAspect="1"/>
+            </wp:cNvGraphicFramePr>
+            <a:graphic xmlns:a="http://schemas.openxmlformats.org/drawingml/2006/main">
+              <a:graphicData uri="http://schemas.openxmlformats.org/drawingml/2006/picture">
+                <pic:pic xmlns:pic="http://schemas.openxmlformats.org/drawingml/2006/picture">
+                  <pic:nvPicPr>
+                    <pic:cNvPr id="25" name="Picture 25" descr="thread"/>
+                    <pic:cNvPicPr>
+                      <a:picLocks noChangeAspect="1"/>
+                    </pic:cNvPicPr>
+                  </pic:nvPicPr>
+                  <pic:blipFill>
+                    <a:blip r:embed="rId21"/>
+                    <a:stretch>
+                      <a:fillRect/>
+                    </a:stretch>
+                  </pic:blipFill>
+                  <pic:spPr>
+                    <a:xfrm>
+                      <a:off x="0" y="0"/>
+                      <a:ext cx="5271770" cy="3092450"/>
+                    </a:xfrm>
+                    <a:prstGeom prst="rect">
+                      <a:avLst/>
+                    </a:prstGeom>
+                  </pic:spPr>
+                </pic:pic>
+              </a:graphicData>
+            </a:graphic>
+          </wp:inline>
+        </w:drawing>
+      </w:r>
+    </w:p>
+    <w:p>
+      <w:pPr>
+        <w:numPr>
+          <w:numId w:val="0"/>
+        </w:numPr>
         <w:rPr>
           <w:rFonts w:hint="default"/>
         </w:rPr>
       </w:pPr>
       <w:bookmarkStart w:id="0" w:name="_GoBack"/>
       <w:bookmarkEnd w:id="0"/>
+    </w:p>
+    <w:p>
+      <w:pPr>
+        <w:numPr>
+          <w:numId w:val="0"/>
+        </w:numPr>
+        <w:rPr>
+          <w:rFonts w:hint="default"/>
+        </w:rPr>
+      </w:pPr>
     </w:p>
     <w:sectPr>
       <w:pgSz w:w="11906" w:h="16838"/>
@@ -1147,6 +1849,41 @@
     </w:sectPr>
   </w:body>
 </w:document>
+</file>
+
+<file path=word/numbering.xml><?xml version="1.0" encoding="utf-8"?>
+<w:numbering xmlns:wpc="http://schemas.microsoft.com/office/word/2010/wordprocessingCanvas" xmlns:mc="http://schemas.openxmlformats.org/markup-compatibility/2006" xmlns:o="urn:schemas-microsoft-com:office:office" xmlns:r="http://schemas.openxmlformats.org/officeDocument/2006/relationships" xmlns:m="http://schemas.openxmlformats.org/officeDocument/2006/math" xmlns:v="urn:schemas-microsoft-com:vml" xmlns:wp14="http://schemas.microsoft.com/office/word/2010/wordprocessingDrawing" xmlns:wp="http://schemas.openxmlformats.org/drawingml/2006/wordprocessingDrawing" xmlns:w10="urn:schemas-microsoft-com:office:word" xmlns:w="http://schemas.openxmlformats.org/wordprocessingml/2006/main" xmlns:w14="http://schemas.microsoft.com/office/word/2010/wordml" xmlns:wpg="http://schemas.microsoft.com/office/word/2010/wordprocessingGroup" xmlns:wpi="http://schemas.microsoft.com/office/word/2010/wordprocessingInk" xmlns:wne="http://schemas.microsoft.com/office/word/2006/wordml" xmlns:wps="http://schemas.microsoft.com/office/word/2010/wordprocessingShape" mc:Ignorable="w14 wp14">
+  <w:abstractNum w:abstractNumId="0">
+    <w:nsid w:val="61BF1384"/>
+    <w:multiLevelType w:val="singleLevel"/>
+    <w:tmpl w:val="61BF1384"/>
+    <w:lvl w:ilvl="0" w:tentative="0">
+      <w:start w:val="1"/>
+      <w:numFmt w:val="decimal"/>
+      <w:suff w:val="nothing"/>
+      <w:lvlText w:val="（%1）"/>
+      <w:lvlJc w:val="left"/>
+    </w:lvl>
+  </w:abstractNum>
+  <w:abstractNum w:abstractNumId="1">
+    <w:nsid w:val="61BF1A13"/>
+    <w:multiLevelType w:val="singleLevel"/>
+    <w:tmpl w:val="61BF1A13"/>
+    <w:lvl w:ilvl="0" w:tentative="0">
+      <w:start w:val="1"/>
+      <w:numFmt w:val="decimal"/>
+      <w:suff w:val="nothing"/>
+      <w:lvlText w:val="（%1）"/>
+      <w:lvlJc w:val="left"/>
+    </w:lvl>
+  </w:abstractNum>
+  <w:num w:numId="1">
+    <w:abstractNumId w:val="0"/>
+  </w:num>
+  <w:num w:numId="2">
+    <w:abstractNumId w:val="1"/>
+  </w:num>
+</w:numbering>
 </file>
 
 <file path=word/styles.xml><?xml version="1.0" encoding="utf-8"?>

</xml_diff>

<commit_message>
React q4 js q2
</commit_message>
<xml_diff>
--- a/interview-questions.docx
+++ b/interview-questions.docx
@@ -1132,6 +1132,266 @@
     </w:p>
     <w:p>
       <w:pPr>
+        <w:pStyle w:val="3"/>
+        <w:bidi w:val="0"/>
+        <w:rPr>
+          <w:rFonts w:hint="default"/>
+        </w:rPr>
+      </w:pPr>
+      <w:r>
+        <w:rPr>
+          <w:rFonts w:hint="default"/>
+        </w:rPr>
+        <w:t>数组常用的方法有哪些？</w:t>
+      </w:r>
+    </w:p>
+    <w:p>
+      <w:pPr>
+        <w:pStyle w:val="4"/>
+        <w:bidi w:val="0"/>
+        <w:rPr>
+          <w:rFonts w:hint="default"/>
+        </w:rPr>
+      </w:pPr>
+      <w:r>
+        <w:rPr>
+          <w:rFonts w:hint="default"/>
+        </w:rPr>
+        <w:t>增</w:t>
+      </w:r>
+    </w:p>
+    <w:p>
+      <w:pPr>
+        <w:rPr>
+          <w:rFonts w:hint="default"/>
+        </w:rPr>
+      </w:pPr>
+      <w:r>
+        <w:rPr>
+          <w:rFonts w:hint="default"/>
+        </w:rPr>
+        <w:t>push()、unshift()、splice()、concat()</w:t>
+      </w:r>
+    </w:p>
+    <w:p>
+      <w:pPr>
+        <w:rPr>
+          <w:rFonts w:hint="default"/>
+        </w:rPr>
+      </w:pPr>
+      <w:r>
+        <w:rPr>
+          <w:rFonts w:hint="default"/>
+        </w:rPr>
+        <w:t>push、unshift、和splice操作会对原生数组造成影响，concat操作不会对原生数组造成影响。</w:t>
+      </w:r>
+    </w:p>
+    <w:p>
+      <w:pPr>
+        <w:pStyle w:val="4"/>
+        <w:bidi w:val="0"/>
+        <w:rPr>
+          <w:rFonts w:hint="default"/>
+        </w:rPr>
+      </w:pPr>
+      <w:r>
+        <w:rPr>
+          <w:rFonts w:hint="default"/>
+        </w:rPr>
+        <w:t>删</w:t>
+      </w:r>
+    </w:p>
+    <w:p>
+      <w:pPr>
+        <w:rPr>
+          <w:rFonts w:hint="default"/>
+        </w:rPr>
+      </w:pPr>
+      <w:r>
+        <w:rPr>
+          <w:rFonts w:hint="default"/>
+        </w:rPr>
+        <w:t>pop()、shift()、splice()、slice()</w:t>
+      </w:r>
+    </w:p>
+    <w:p>
+      <w:pPr>
+        <w:rPr>
+          <w:rFonts w:hint="default"/>
+        </w:rPr>
+      </w:pPr>
+      <w:r>
+        <w:rPr>
+          <w:rFonts w:hint="default"/>
+        </w:rPr>
+        <w:t>pop、shift、splice操作会对原生数组造成影响，slice操作不会对原生数组造成影响。</w:t>
+      </w:r>
+    </w:p>
+    <w:p>
+      <w:pPr>
+        <w:pStyle w:val="4"/>
+        <w:bidi w:val="0"/>
+        <w:rPr>
+          <w:rFonts w:hint="default"/>
+        </w:rPr>
+      </w:pPr>
+      <w:r>
+        <w:rPr>
+          <w:rFonts w:hint="default"/>
+        </w:rPr>
+        <w:t>改</w:t>
+      </w:r>
+    </w:p>
+    <w:p>
+      <w:pPr>
+        <w:rPr>
+          <w:rFonts w:hint="default"/>
+        </w:rPr>
+      </w:pPr>
+      <w:r>
+        <w:rPr>
+          <w:rFonts w:hint="default"/>
+        </w:rPr>
+        <w:t>splice()</w:t>
+      </w:r>
+    </w:p>
+    <w:p>
+      <w:pPr>
+        <w:pStyle w:val="4"/>
+        <w:bidi w:val="0"/>
+        <w:rPr>
+          <w:rFonts w:hint="default"/>
+        </w:rPr>
+      </w:pPr>
+      <w:r>
+        <w:rPr>
+          <w:rFonts w:hint="default"/>
+        </w:rPr>
+        <w:t>查</w:t>
+      </w:r>
+    </w:p>
+    <w:p>
+      <w:pPr>
+        <w:rPr>
+          <w:rFonts w:hint="default"/>
+        </w:rPr>
+      </w:pPr>
+      <w:r>
+        <w:rPr>
+          <w:rFonts w:hint="default"/>
+        </w:rPr>
+        <w:t>indexOf()、includes()、find()</w:t>
+      </w:r>
+    </w:p>
+    <w:p>
+      <w:pPr>
+        <w:pStyle w:val="4"/>
+        <w:bidi w:val="0"/>
+        <w:rPr>
+          <w:rFonts w:hint="default"/>
+        </w:rPr>
+      </w:pPr>
+      <w:r>
+        <w:rPr>
+          <w:rFonts w:hint="default"/>
+        </w:rPr>
+        <w:t>排序</w:t>
+      </w:r>
+    </w:p>
+    <w:p>
+      <w:pPr>
+        <w:rPr>
+          <w:rFonts w:hint="default"/>
+        </w:rPr>
+      </w:pPr>
+      <w:r>
+        <w:rPr>
+          <w:rFonts w:hint="default"/>
+        </w:rPr>
+        <w:t>reverse()、sort()</w:t>
+      </w:r>
+    </w:p>
+    <w:p>
+      <w:pPr>
+        <w:pStyle w:val="4"/>
+        <w:bidi w:val="0"/>
+        <w:rPr>
+          <w:rFonts w:hint="default"/>
+        </w:rPr>
+      </w:pPr>
+      <w:r>
+        <w:rPr>
+          <w:rFonts w:hint="default"/>
+        </w:rPr>
+        <w:t>转换</w:t>
+      </w:r>
+    </w:p>
+    <w:p>
+      <w:pPr>
+        <w:rPr>
+          <w:rFonts w:hint="default"/>
+        </w:rPr>
+      </w:pPr>
+      <w:r>
+        <w:rPr>
+          <w:rFonts w:hint="default"/>
+        </w:rPr>
+        <w:t>join()</w:t>
+      </w:r>
+    </w:p>
+    <w:p>
+      <w:pPr>
+        <w:pStyle w:val="4"/>
+        <w:bidi w:val="0"/>
+        <w:rPr>
+          <w:rFonts w:hint="default"/>
+        </w:rPr>
+      </w:pPr>
+      <w:r>
+        <w:rPr>
+          <w:rFonts w:hint="default"/>
+        </w:rPr>
+        <w:t>迭代</w:t>
+      </w:r>
+    </w:p>
+    <w:p>
+      <w:pPr>
+        <w:rPr>
+          <w:rFonts w:hint="default"/>
+        </w:rPr>
+      </w:pPr>
+      <w:r>
+        <w:rPr>
+          <w:rFonts w:hint="default"/>
+        </w:rPr>
+        <w:t>map()、filter()、forEach()、every()、some()</w:t>
+      </w:r>
+      <w:bookmarkStart w:id="0" w:name="_GoBack"/>
+      <w:bookmarkEnd w:id="0"/>
+    </w:p>
+    <w:p>
+      <w:pPr>
+        <w:rPr>
+          <w:rFonts w:hint="default"/>
+        </w:rPr>
+      </w:pPr>
+    </w:p>
+    <w:p>
+      <w:pPr>
+        <w:rPr>
+          <w:rFonts w:hint="default"/>
+        </w:rPr>
+      </w:pPr>
+    </w:p>
+    <w:p>
+      <w:pPr>
+        <w:rPr>
+          <w:rFonts w:hint="default"/>
+        </w:rPr>
+      </w:pPr>
+    </w:p>
+    <w:p>
+      <w:pPr>
         <w:pStyle w:val="2"/>
         <w:bidi w:val="0"/>
         <w:rPr>
@@ -2128,54 +2388,6 @@
         <w:rPr>
           <w:rFonts w:hint="default"/>
         </w:rPr>
-        <w:t>创建阶段方法：constructor、getDerivedStateFromProps、render、componentDidMount</w:t>
-      </w:r>
-    </w:p>
-    <w:p>
-      <w:pPr>
-        <w:numPr>
-          <w:numId w:val="0"/>
-        </w:numPr>
-        <w:rPr>
-          <w:rFonts w:hint="default"/>
-        </w:rPr>
-      </w:pPr>
-      <w:r>
-        <w:rPr>
-          <w:rFonts w:hint="default"/>
-        </w:rPr>
-        <w:t>更新阶段方法：getDerivedStateFromProps、shouldComponentUpdate、render、getSnapshotBeforeUpdate、componentDidUpdate</w:t>
-      </w:r>
-    </w:p>
-    <w:p>
-      <w:pPr>
-        <w:numPr>
-          <w:numId w:val="0"/>
-        </w:numPr>
-        <w:rPr>
-          <w:rFonts w:hint="default"/>
-        </w:rPr>
-      </w:pPr>
-      <w:r>
-        <w:rPr>
-          <w:rFonts w:hint="default"/>
-        </w:rPr>
-        <w:t>#</w:t>
-      </w:r>
-    </w:p>
-    <w:p>
-      <w:pPr>
-        <w:numPr>
-          <w:numId w:val="0"/>
-        </w:numPr>
-        <w:rPr>
-          <w:rFonts w:hint="default"/>
-        </w:rPr>
-      </w:pPr>
-      <w:r>
-        <w:rPr>
-          <w:rFonts w:hint="default"/>
-        </w:rPr>
         <w:drawing>
           <wp:inline distT="0" distB="0" distL="114300" distR="114300">
             <wp:extent cx="5264150" cy="2914650"/>
@@ -2228,16 +2440,179 @@
         <w:rPr>
           <w:rFonts w:hint="default"/>
         </w:rPr>
-        <w:t>卸载阶段方法：</w:t>
-      </w:r>
-      <w:bookmarkStart w:id="0" w:name="_GoBack"/>
-      <w:bookmarkEnd w:id="0"/>
-      <w:r>
-        <w:rPr>
-          <w:rFonts w:hint="default"/>
-        </w:rPr>
-        <w:t>componentWillUnmount</w:t>
-      </w:r>
+        <w:t>创建阶段方法：constructor、getDerivedStateFromProps、render、componentDidMount</w:t>
+      </w:r>
+    </w:p>
+    <w:p>
+      <w:pPr>
+        <w:numPr>
+          <w:numId w:val="0"/>
+        </w:numPr>
+        <w:rPr>
+          <w:rFonts w:hint="default"/>
+        </w:rPr>
+      </w:pPr>
+      <w:r>
+        <w:rPr>
+          <w:rFonts w:hint="default"/>
+        </w:rPr>
+        <w:t>更新阶段方法：getDerivedStateFromProps、shouldComponentUpdate、render、getSnapshotBeforeUpdate、componentDidUpdate</w:t>
+      </w:r>
+    </w:p>
+    <w:p>
+      <w:pPr>
+        <w:numPr>
+          <w:numId w:val="0"/>
+        </w:numPr>
+        <w:rPr>
+          <w:rFonts w:hint="default"/>
+        </w:rPr>
+      </w:pPr>
+      <w:r>
+        <w:rPr>
+          <w:rFonts w:hint="default"/>
+        </w:rPr>
+        <w:t>卸载阶段方法：componentWillUnmount</w:t>
+      </w:r>
+    </w:p>
+    <w:p>
+      <w:pPr>
+        <w:pStyle w:val="3"/>
+        <w:bidi w:val="0"/>
+        <w:rPr>
+          <w:rFonts w:hint="default"/>
+        </w:rPr>
+      </w:pPr>
+      <w:r>
+        <w:rPr>
+          <w:rFonts w:hint="default"/>
+        </w:rPr>
+        <w:t>state和props的区别</w:t>
+      </w:r>
+    </w:p>
+    <w:p>
+      <w:pPr>
+        <w:rPr>
+          <w:rFonts w:hint="default"/>
+        </w:rPr>
+      </w:pPr>
+      <w:r>
+        <w:rPr>
+          <w:rFonts w:hint="default"/>
+        </w:rPr>
+        <w:t>相同点：</w:t>
+      </w:r>
+    </w:p>
+    <w:p>
+      <w:pPr>
+        <w:numPr>
+          <w:ilvl w:val="0"/>
+          <w:numId w:val="4"/>
+        </w:numPr>
+        <w:rPr>
+          <w:rFonts w:hint="default"/>
+        </w:rPr>
+      </w:pPr>
+      <w:r>
+        <w:rPr>
+          <w:rFonts w:hint="default"/>
+        </w:rPr>
+        <w:t>两者都是JavaScript对象</w:t>
+      </w:r>
+    </w:p>
+    <w:p>
+      <w:pPr>
+        <w:numPr>
+          <w:ilvl w:val="0"/>
+          <w:numId w:val="4"/>
+        </w:numPr>
+        <w:rPr>
+          <w:rFonts w:hint="default"/>
+        </w:rPr>
+      </w:pPr>
+      <w:r>
+        <w:rPr>
+          <w:rFonts w:hint="default"/>
+        </w:rPr>
+        <w:t>两者都是用于保存信息</w:t>
+      </w:r>
+    </w:p>
+    <w:p>
+      <w:pPr>
+        <w:numPr>
+          <w:ilvl w:val="0"/>
+          <w:numId w:val="4"/>
+        </w:numPr>
+        <w:rPr>
+          <w:rFonts w:hint="default"/>
+        </w:rPr>
+      </w:pPr>
+      <w:r>
+        <w:rPr>
+          <w:rFonts w:hint="default"/>
+        </w:rPr>
+        <w:t>props和state都能触发渲染更新</w:t>
+      </w:r>
+    </w:p>
+    <w:p>
+      <w:pPr>
+        <w:numPr>
+          <w:numId w:val="0"/>
+        </w:numPr>
+        <w:rPr>
+          <w:rFonts w:hint="default"/>
+        </w:rPr>
+      </w:pPr>
+      <w:r>
+        <w:rPr>
+          <w:rFonts w:hint="default"/>
+        </w:rPr>
+        <w:t>区别：</w:t>
+      </w:r>
+    </w:p>
+    <w:p>
+      <w:pPr>
+        <w:numPr>
+          <w:ilvl w:val="0"/>
+          <w:numId w:val="5"/>
+        </w:numPr>
+        <w:rPr>
+          <w:rFonts w:hint="default"/>
+        </w:rPr>
+      </w:pPr>
+      <w:r>
+        <w:rPr>
+          <w:rFonts w:hint="default"/>
+        </w:rPr>
+        <w:t>props由外部传递给组件，state由组件内部自行管理，一般在constructor中初始化</w:t>
+      </w:r>
+    </w:p>
+    <w:p>
+      <w:pPr>
+        <w:numPr>
+          <w:ilvl w:val="0"/>
+          <w:numId w:val="5"/>
+        </w:numPr>
+        <w:rPr>
+          <w:rFonts w:hint="default"/>
+        </w:rPr>
+      </w:pPr>
+      <w:r>
+        <w:rPr>
+          <w:rFonts w:hint="default"/>
+        </w:rPr>
+        <w:t>props在组件内部不可修改，state在组件内部可以修改</w:t>
+      </w:r>
+    </w:p>
+    <w:p>
+      <w:pPr>
+        <w:numPr>
+          <w:numId w:val="0"/>
+        </w:numPr>
+        <w:rPr>
+          <w:rFonts w:hint="default"/>
+        </w:rPr>
+      </w:pPr>
     </w:p>
     <w:sectPr>
       <w:pgSz w:w="11906" w:h="16838"/>
@@ -2287,6 +2662,30 @@
       <w:lvlJc w:val="left"/>
     </w:lvl>
   </w:abstractNum>
+  <w:abstractNum w:abstractNumId="3">
+    <w:nsid w:val="61C0064B"/>
+    <w:multiLevelType w:val="singleLevel"/>
+    <w:tmpl w:val="61C0064B"/>
+    <w:lvl w:ilvl="0" w:tentative="0">
+      <w:start w:val="1"/>
+      <w:numFmt w:val="decimal"/>
+      <w:suff w:val="nothing"/>
+      <w:lvlText w:val="（%1）"/>
+      <w:lvlJc w:val="left"/>
+    </w:lvl>
+  </w:abstractNum>
+  <w:abstractNum w:abstractNumId="4">
+    <w:nsid w:val="61C006F8"/>
+    <w:multiLevelType w:val="singleLevel"/>
+    <w:tmpl w:val="61C006F8"/>
+    <w:lvl w:ilvl="0" w:tentative="0">
+      <w:start w:val="1"/>
+      <w:numFmt w:val="decimal"/>
+      <w:suff w:val="nothing"/>
+      <w:lvlText w:val="（%1）"/>
+      <w:lvlJc w:val="left"/>
+    </w:lvl>
+  </w:abstractNum>
   <w:num w:numId="1">
     <w:abstractNumId w:val="0"/>
   </w:num>
@@ -2295,6 +2694,12 @@
   </w:num>
   <w:num w:numId="3">
     <w:abstractNumId w:val="2"/>
+  </w:num>
+  <w:num w:numId="4">
+    <w:abstractNumId w:val="3"/>
+  </w:num>
+  <w:num w:numId="5">
+    <w:abstractNumId w:val="4"/>
   </w:num>
 </w:numbering>
 </file>

</xml_diff>